<commit_message>
updated challenge3 sensor calibration
</commit_message>
<xml_diff>
--- a/challenges/challenge3_sensor_calibration/Challenge 3 Sensor Calibration.docx
+++ b/challenges/challenge3_sensor_calibration/Challenge 3 Sensor Calibration.docx
@@ -150,64 +150,10 @@
     <w:p>
       <w:pPr>
         <w:pStyle w:val="BodyText"/>
-        <w:numPr>
-          <w:ilvl w:val="0"/>
-          <w:numId w:val="47"/>
-        </w:numPr>
         <w:tabs>
           <w:tab w:val="clear" w:pos="5040"/>
           <w:tab w:val="clear" w:pos="10620"/>
         </w:tabs>
-        <w:spacing w:line="259" w:lineRule="auto"/>
-        <w:rPr>
-          <w:rFonts w:ascii="Arial" w:hAnsi="Arial" w:cs="Arial"/>
-          <w:sz w:val="20"/>
-        </w:rPr>
-      </w:pPr>
-      <w:r>
-        <w:rPr>
-          <w:rFonts w:ascii="Arial" w:hAnsi="Arial" w:cs="Arial"/>
-          <w:sz w:val="20"/>
-        </w:rPr>
-        <w:t>apply</w:t>
-      </w:r>
-      <w:r>
-        <w:rPr>
-          <w:rFonts w:ascii="Arial" w:hAnsi="Arial" w:cs="Arial"/>
-          <w:sz w:val="20"/>
-        </w:rPr>
-        <w:t xml:space="preserve"> the concepts and definitions of</w:t>
-      </w:r>
-      <w:r>
-        <w:rPr>
-          <w:rFonts w:ascii="Arial" w:hAnsi="Arial" w:cs="Arial"/>
-          <w:sz w:val="20"/>
-        </w:rPr>
-        <w:t xml:space="preserve"> </w:t>
-      </w:r>
-      <w:r>
-        <w:rPr>
-          <w:rFonts w:ascii="Arial" w:hAnsi="Arial" w:cs="Arial"/>
-          <w:sz w:val="20"/>
-        </w:rPr>
-        <w:t>calibration</w:t>
-      </w:r>
-      <w:r>
-        <w:rPr>
-          <w:rFonts w:ascii="Arial" w:hAnsi="Arial" w:cs="Arial"/>
-          <w:sz w:val="20"/>
-        </w:rPr>
-        <w:t>, static sensitivity and zero offset for an analog sensor</w:t>
-      </w:r>
-    </w:p>
-    <w:p>
-      <w:pPr>
-        <w:pStyle w:val="BodyText"/>
-        <w:tabs>
-          <w:tab w:val="clear" w:pos="5040"/>
-          <w:tab w:val="clear" w:pos="10620"/>
-        </w:tabs>
-        <w:spacing w:line="259" w:lineRule="auto"/>
         <w:rPr>
           <w:rFonts w:ascii="Arial" w:hAnsi="Arial" w:cs="Arial"/>
           <w:sz w:val="20"/>
@@ -228,16 +174,29 @@
         <w:spacing w:line="259" w:lineRule="auto"/>
         <w:rPr>
           <w:rFonts w:ascii="Arial" w:hAnsi="Arial" w:cs="Arial"/>
-          <w:i/>
-          <w:iCs/>
-        </w:rPr>
-      </w:pPr>
-      <w:r>
-        <w:rPr>
-          <w:rFonts w:ascii="Arial" w:hAnsi="Arial" w:cs="Arial"/>
-          <w:sz w:val="20"/>
-        </w:rPr>
-        <w:t>determine appropriate statements of uncertainty for multimeter measurements</w:t>
+          <w:sz w:val="20"/>
+        </w:rPr>
+      </w:pPr>
+      <w:r>
+        <w:rPr>
+          <w:rFonts w:ascii="Arial" w:hAnsi="Arial" w:cs="Arial"/>
+          <w:sz w:val="20"/>
+        </w:rPr>
+        <w:t>ap</w:t>
+      </w:r>
+      <w:r>
+        <w:rPr>
+          <w:rFonts w:ascii="Arial" w:hAnsi="Arial" w:cs="Arial"/>
+          <w:sz w:val="20"/>
+        </w:rPr>
+        <w:t>ply the concepts and definitions of calibration</w:t>
+      </w:r>
+      <w:r>
+        <w:rPr>
+          <w:rFonts w:ascii="Arial" w:hAnsi="Arial" w:cs="Arial"/>
+          <w:sz w:val="20"/>
+        </w:rPr>
+        <w:t>, static sensitivity and zero offset for an analog sensor</w:t>
       </w:r>
     </w:p>
     <w:p>
@@ -247,6 +206,8 @@
           <w:tab w:val="clear" w:pos="5040"/>
           <w:tab w:val="clear" w:pos="10620"/>
         </w:tabs>
+        <w:spacing w:line="259" w:lineRule="auto"/>
+        <w:ind w:left="360"/>
         <w:rPr>
           <w:rFonts w:ascii="Arial" w:hAnsi="Arial" w:cs="Arial"/>
           <w:sz w:val="20"/>
@@ -335,6 +296,54 @@
     </w:p>
     <w:p>
       <w:pPr>
+        <w:pStyle w:val="ListParagraph"/>
+        <w:rPr>
+          <w:rFonts w:ascii="Arial" w:hAnsi="Arial" w:cs="Arial"/>
+          <w:sz w:val="20"/>
+        </w:rPr>
+      </w:pPr>
+    </w:p>
+    <w:p>
+      <w:pPr>
+        <w:pStyle w:val="BodyText"/>
+        <w:numPr>
+          <w:ilvl w:val="0"/>
+          <w:numId w:val="47"/>
+        </w:numPr>
+        <w:tabs>
+          <w:tab w:val="clear" w:pos="5040"/>
+          <w:tab w:val="clear" w:pos="10620"/>
+        </w:tabs>
+        <w:ind w:left="630" w:hanging="270"/>
+        <w:rPr>
+          <w:rFonts w:ascii="Arial" w:hAnsi="Arial" w:cs="Arial"/>
+          <w:sz w:val="20"/>
+        </w:rPr>
+      </w:pPr>
+      <w:r>
+        <w:rPr>
+          <w:rFonts w:ascii="Arial" w:hAnsi="Arial" w:cs="Arial"/>
+          <w:sz w:val="20"/>
+        </w:rPr>
+        <w:t>determine appropriate statements of uncertainty for multimeter measurements</w:t>
+      </w:r>
+    </w:p>
+    <w:p>
+      <w:pPr>
+        <w:pStyle w:val="BodyText"/>
+        <w:tabs>
+          <w:tab w:val="clear" w:pos="5040"/>
+          <w:tab w:val="clear" w:pos="10620"/>
+        </w:tabs>
+        <w:ind w:left="630"/>
+        <w:rPr>
+          <w:rFonts w:ascii="Arial" w:hAnsi="Arial" w:cs="Arial"/>
+          <w:sz w:val="20"/>
+        </w:rPr>
+      </w:pPr>
+    </w:p>
+    <w:p>
+      <w:pPr>
         <w:pStyle w:val="BodyText"/>
         <w:tabs>
           <w:tab w:val="clear" w:pos="5040"/>
@@ -731,6 +740,34 @@
           <w:sz w:val="20"/>
         </w:rPr>
       </w:pPr>
+      <w:r>
+        <w:rPr>
+          <w:rFonts w:ascii="Arial" w:hAnsi="Arial" w:cs="Arial"/>
+          <w:sz w:val="20"/>
+        </w:rPr>
+        <w:t xml:space="preserve">Connect the sensor wires to the breadboard posts as shown in the image. Use the banana plug wires to connect the power supply to the breadboard. Make sure to connect </w:t>
+      </w:r>
+      <w:r>
+        <w:rPr>
+          <w:rFonts w:ascii="Arial" w:hAnsi="Arial" w:cs="Arial"/>
+          <w:sz w:val="20"/>
+        </w:rPr>
+        <w:t>ground (0v) to pin A and 5v to pin C. The sensor signal will be measured with the multimeter from pin B with respect to ground.</w:t>
+      </w:r>
+      <w:r>
+        <w:rPr>
+          <w:rFonts w:ascii="Arial" w:hAnsi="Arial" w:cs="Arial"/>
+          <w:sz w:val="20"/>
+        </w:rPr>
+        <w:t xml:space="preserve">  </w:t>
+      </w:r>
+      <w:r>
+        <w:rPr>
+          <w:rFonts w:ascii="Arial" w:hAnsi="Arial" w:cs="Arial"/>
+          <w:sz w:val="20"/>
+        </w:rPr>
+        <w:t>The power supply should be set to 5v and the current limit should be set to a low value (most of the way CCW).</w:t>
+      </w:r>
     </w:p>
     <w:p>
       <w:pPr>
@@ -744,34 +781,6 @@
           <w:sz w:val="20"/>
         </w:rPr>
       </w:pPr>
-      <w:r>
-        <w:rPr>
-          <w:rFonts w:ascii="Arial" w:hAnsi="Arial" w:cs="Arial"/>
-          <w:sz w:val="20"/>
-        </w:rPr>
-        <w:t xml:space="preserve">Connect the sensor wires to the breadboard posts as shown in the image. Use the banana plug wires to connect the power supply to the breadboard. Make sure to connect </w:t>
-      </w:r>
-      <w:r>
-        <w:rPr>
-          <w:rFonts w:ascii="Arial" w:hAnsi="Arial" w:cs="Arial"/>
-          <w:sz w:val="20"/>
-        </w:rPr>
-        <w:t>ground (0v) to pin A and 5v to pin C. The sensor signal will be measured with the multimeter from pin B with respect to ground.</w:t>
-      </w:r>
-      <w:r>
-        <w:rPr>
-          <w:rFonts w:ascii="Arial" w:hAnsi="Arial" w:cs="Arial"/>
-          <w:sz w:val="20"/>
-        </w:rPr>
-        <w:t xml:space="preserve">  </w:t>
-      </w:r>
-      <w:r>
-        <w:rPr>
-          <w:rFonts w:ascii="Arial" w:hAnsi="Arial" w:cs="Arial"/>
-          <w:sz w:val="20"/>
-        </w:rPr>
-        <w:t>The power supply should be set to 5v and the current limit should be set to a low value (most of the way CCW).</w:t>
-      </w:r>
     </w:p>
     <w:p>
       <w:pPr>
@@ -798,19 +807,6 @@
           <w:sz w:val="20"/>
         </w:rPr>
       </w:pPr>
-    </w:p>
-    <w:p>
-      <w:pPr>
-        <w:pStyle w:val="BodyText"/>
-        <w:tabs>
-          <w:tab w:val="clear" w:pos="5040"/>
-          <w:tab w:val="clear" w:pos="10620"/>
-        </w:tabs>
-        <w:rPr>
-          <w:rFonts w:ascii="Arial" w:hAnsi="Arial" w:cs="Arial"/>
-          <w:sz w:val="20"/>
-        </w:rPr>
-      </w:pPr>
       <w:r>
         <w:rPr>
           <w:rFonts w:ascii="Arial" w:hAnsi="Arial" w:cs="Arial"/>
@@ -879,7 +875,21 @@
           <w:rFonts w:ascii="Arial" w:hAnsi="Arial" w:cs="Arial"/>
           <w:sz w:val="20"/>
         </w:rPr>
-        <w:t xml:space="preserve"> Repeat the process for pins B and C and pins A and C. Record the resistance values.</w:t>
+        <w:t xml:space="preserve"> Repeat the process for pins B and C and pins A and C. Record the resistance values</w:t>
+      </w:r>
+      <w:r>
+        <w:rPr>
+          <w:rFonts w:ascii="Arial" w:hAnsi="Arial" w:cs="Arial"/>
+          <w:sz w:val="20"/>
+        </w:rPr>
+        <w:t xml:space="preserve"> (6 values total)</w:t>
+      </w:r>
+      <w:r>
+        <w:rPr>
+          <w:rFonts w:ascii="Arial" w:hAnsi="Arial" w:cs="Arial"/>
+          <w:sz w:val="20"/>
+        </w:rPr>
+        <w:t>.</w:t>
       </w:r>
     </w:p>
     <w:p>
@@ -972,13 +982,27 @@
           <w:rFonts w:ascii="Arial" w:eastAsia="Arial" w:hAnsi="Arial" w:cs="Arial"/>
           <w:sz w:val="20"/>
         </w:rPr>
-        <w:t xml:space="preserve">To generate data for the calibration process, collect voltage measurements from the output signal corresponding to a range of known input. </w:t>
+        <w:t>To generate data for the calibration process, collect voltage measurements from the output signal corresponding to a range of known input</w:t>
       </w:r>
       <w:r>
         <w:rPr>
           <w:rFonts w:ascii="Arial" w:eastAsia="Arial" w:hAnsi="Arial" w:cs="Arial"/>
           <w:sz w:val="20"/>
         </w:rPr>
+        <w:t>s</w:t>
+      </w:r>
+      <w:r>
+        <w:rPr>
+          <w:rFonts w:ascii="Arial" w:eastAsia="Arial" w:hAnsi="Arial" w:cs="Arial"/>
+          <w:sz w:val="20"/>
+        </w:rPr>
+        <w:t xml:space="preserve">. </w:t>
+      </w:r>
+      <w:r>
+        <w:rPr>
+          <w:rFonts w:ascii="Arial" w:eastAsia="Arial" w:hAnsi="Arial" w:cs="Arial"/>
+          <w:sz w:val="20"/>
+        </w:rPr>
         <w:t>ANSI</w:t>
       </w:r>
       <w:r>
@@ -1014,7 +1038,35 @@
           <w:rFonts w:ascii="Arial" w:eastAsia="Arial" w:hAnsi="Arial" w:cs="Arial"/>
           <w:sz w:val="20"/>
         </w:rPr>
-        <w:t>as the independent variable or reference in increased through the intended operating range and repeating the same measurements as the referenced is decreased.</w:t>
+        <w:t xml:space="preserve">as the independent variable </w:t>
+      </w:r>
+      <w:r>
+        <w:rPr>
+          <w:rFonts w:ascii="Arial" w:eastAsia="Arial" w:hAnsi="Arial" w:cs="Arial"/>
+          <w:sz w:val="20"/>
+        </w:rPr>
+        <w:t>is</w:t>
+      </w:r>
+      <w:r>
+        <w:rPr>
+          <w:rFonts w:ascii="Arial" w:eastAsia="Arial" w:hAnsi="Arial" w:cs="Arial"/>
+          <w:sz w:val="20"/>
+        </w:rPr>
+        <w:t xml:space="preserve"> increased through the intended operating range and repeating the same measurements as the </w:t>
+      </w:r>
+      <w:r>
+        <w:rPr>
+          <w:rFonts w:ascii="Arial" w:eastAsia="Arial" w:hAnsi="Arial" w:cs="Arial"/>
+          <w:sz w:val="20"/>
+        </w:rPr>
+        <w:t>variable</w:t>
+      </w:r>
+      <w:r>
+        <w:rPr>
+          <w:rFonts w:ascii="Arial" w:eastAsia="Arial" w:hAnsi="Arial" w:cs="Arial"/>
+          <w:sz w:val="20"/>
+        </w:rPr>
+        <w:t xml:space="preserve"> is decreased.</w:t>
       </w:r>
       <w:r>
         <w:rPr>
@@ -1052,8 +1104,72 @@
           <w:rFonts w:ascii="Arial" w:eastAsia="Arial" w:hAnsi="Arial" w:cs="Arial"/>
           <w:sz w:val="20"/>
         </w:rPr>
-        <w:t>Depress the pedal through a range of known inputs while recording the corresponding output signal voltages. A suggested procedure for determining the known input angle is to measure the vertical position of a reference point on the moving pedal with respect to the fixed base. Trigonometry can be used to calculate the pedal angle. Record the measured distances, the calculated angle, and the output voltage for each position. Repeat the process while increasing the input and decreasing the input.</w:t>
-      </w:r>
+        <w:t>Depress the pedal through a range of known inputs while recording the corresponding output signal voltages. A suggested procedure for determining the known input angle is to measure the vertical position of a reference point on the moving pedal with respect to the fixed base. Trigonometry can be used to calculate the pedal angle. Record the measured distances, the calculated angle, and the output voltage for each position. Repeat the process while increasing the input and decreasing the input</w:t>
+      </w:r>
+      <w:r>
+        <w:rPr>
+          <w:rFonts w:ascii="Arial" w:eastAsia="Arial" w:hAnsi="Arial" w:cs="Arial"/>
+          <w:sz w:val="20"/>
+        </w:rPr>
+        <w:t xml:space="preserve"> to collect up-</w:t>
+      </w:r>
+      <w:proofErr w:type="spellStart"/>
+      <w:r>
+        <w:rPr>
+          <w:rFonts w:ascii="Arial" w:eastAsia="Arial" w:hAnsi="Arial" w:cs="Arial"/>
+          <w:sz w:val="20"/>
+        </w:rPr>
+        <w:t>cycl</w:t>
+      </w:r>
+      <w:proofErr w:type="spellEnd"/>
+    </w:p>
+    <w:p>
+      <w:pPr>
+        <w:tabs>
+          <w:tab w:val="left" w:pos="720"/>
+        </w:tabs>
+        <w:jc w:val="both"/>
+        <w:rPr>
+          <w:rFonts w:ascii="Arial" w:eastAsia="Arial" w:hAnsi="Arial" w:cs="Arial"/>
+          <w:sz w:val="20"/>
+        </w:rPr>
+      </w:pPr>
+    </w:p>
+    <w:p>
+      <w:pPr>
+        <w:tabs>
+          <w:tab w:val="left" w:pos="720"/>
+        </w:tabs>
+        <w:jc w:val="both"/>
+        <w:rPr>
+          <w:rFonts w:ascii="Arial" w:eastAsia="Arial" w:hAnsi="Arial" w:cs="Arial"/>
+          <w:sz w:val="20"/>
+        </w:rPr>
+      </w:pPr>
+    </w:p>
+    <w:p>
+      <w:pPr>
+        <w:tabs>
+          <w:tab w:val="left" w:pos="720"/>
+        </w:tabs>
+        <w:jc w:val="both"/>
+        <w:rPr>
+          <w:rFonts w:ascii="Arial" w:eastAsia="Arial" w:hAnsi="Arial" w:cs="Arial"/>
+          <w:sz w:val="20"/>
+        </w:rPr>
+      </w:pPr>
+    </w:p>
+    <w:p>
+      <w:pPr>
+        <w:tabs>
+          <w:tab w:val="left" w:pos="720"/>
+        </w:tabs>
+        <w:jc w:val="both"/>
+        <w:rPr>
+          <w:rFonts w:ascii="Arial" w:eastAsia="Arial" w:hAnsi="Arial" w:cs="Arial"/>
+          <w:sz w:val="20"/>
+        </w:rPr>
+      </w:pPr>
     </w:p>
     <w:p>
       <w:pPr>
@@ -1087,6 +1203,7 @@
           <w:bCs/>
           <w:sz w:val="20"/>
         </w:rPr>
+        <w:lastRenderedPageBreak/>
         <w:t xml:space="preserve">Activity </w:t>
       </w:r>
       <w:r>
@@ -1172,30 +1289,101 @@
           <w:rFonts w:ascii="Arial" w:hAnsi="Arial" w:cs="Arial"/>
           <w:sz w:val="20"/>
         </w:rPr>
-        <w:t xml:space="preserve"> Indicate which points come from increasing input and decreasing input. </w:t>
-      </w:r>
-      <w:r>
-        <w:rPr>
-          <w:rFonts w:ascii="Arial" w:hAnsi="Arial" w:cs="Arial"/>
-          <w:sz w:val="20"/>
-        </w:rPr>
-        <w:t xml:space="preserve"> Show both </w:t>
-      </w:r>
-      <w:r>
-        <w:rPr>
-          <w:rFonts w:ascii="Arial" w:hAnsi="Arial" w:cs="Arial"/>
-          <w:sz w:val="20"/>
-        </w:rPr>
-        <w:lastRenderedPageBreak/>
-        <w:t>sets of calibration data on the same figure.</w:t>
-      </w:r>
-      <w:r>
-        <w:rPr>
-          <w:rFonts w:ascii="Arial" w:hAnsi="Arial" w:cs="Arial"/>
-          <w:sz w:val="20"/>
-        </w:rPr>
-        <w:t xml:space="preserve"> Use linear least squares regression to calculate the static sensitivity and zero offset of the resulting calibration curve. The required equations are given in the background document.</w:t>
-      </w:r>
+        <w:t xml:space="preserve"> Indicate which points come from increasing</w:t>
+      </w:r>
+      <w:r>
+        <w:rPr>
+          <w:rFonts w:ascii="Arial" w:hAnsi="Arial" w:cs="Arial"/>
+          <w:sz w:val="20"/>
+        </w:rPr>
+        <w:t xml:space="preserve"> </w:t>
+      </w:r>
+      <w:r>
+        <w:rPr>
+          <w:rFonts w:ascii="Arial" w:hAnsi="Arial" w:cs="Arial"/>
+          <w:sz w:val="20"/>
+        </w:rPr>
+        <w:t>input</w:t>
+      </w:r>
+      <w:r>
+        <w:rPr>
+          <w:rFonts w:ascii="Arial" w:hAnsi="Arial" w:cs="Arial"/>
+          <w:sz w:val="20"/>
+        </w:rPr>
+        <w:t xml:space="preserve"> </w:t>
+      </w:r>
+      <w:r>
+        <w:rPr>
+          <w:rFonts w:ascii="Arial" w:hAnsi="Arial" w:cs="Arial"/>
+          <w:sz w:val="20"/>
+        </w:rPr>
+        <w:t>(up-cycle)</w:t>
+      </w:r>
+      <w:r>
+        <w:rPr>
+          <w:rFonts w:ascii="Arial" w:hAnsi="Arial" w:cs="Arial"/>
+          <w:sz w:val="20"/>
+        </w:rPr>
+        <w:t xml:space="preserve"> and decreasing input</w:t>
+      </w:r>
+      <w:r>
+        <w:rPr>
+          <w:rFonts w:ascii="Arial" w:hAnsi="Arial" w:cs="Arial"/>
+          <w:sz w:val="20"/>
+        </w:rPr>
+        <w:t xml:space="preserve"> </w:t>
+      </w:r>
+      <w:r>
+        <w:rPr>
+          <w:rFonts w:ascii="Arial" w:hAnsi="Arial" w:cs="Arial"/>
+          <w:sz w:val="20"/>
+        </w:rPr>
+        <w:t>(</w:t>
+      </w:r>
+      <w:r>
+        <w:rPr>
+          <w:rFonts w:ascii="Arial" w:hAnsi="Arial" w:cs="Arial"/>
+          <w:sz w:val="20"/>
+        </w:rPr>
+        <w:t>down</w:t>
+      </w:r>
+      <w:r>
+        <w:rPr>
+          <w:rFonts w:ascii="Arial" w:hAnsi="Arial" w:cs="Arial"/>
+          <w:sz w:val="20"/>
+        </w:rPr>
+        <w:t>-cycle)</w:t>
+      </w:r>
+      <w:r>
+        <w:rPr>
+          <w:rFonts w:ascii="Arial" w:hAnsi="Arial" w:cs="Arial"/>
+          <w:sz w:val="20"/>
+        </w:rPr>
+        <w:t xml:space="preserve">. </w:t>
+      </w:r>
+      <w:r>
+        <w:rPr>
+          <w:rFonts w:ascii="Arial" w:hAnsi="Arial" w:cs="Arial"/>
+          <w:sz w:val="20"/>
+        </w:rPr>
+        <w:t xml:space="preserve"> Show both sets of calibration data on the same figure.</w:t>
+      </w:r>
+      <w:r>
+        <w:rPr>
+          <w:rFonts w:ascii="Arial" w:hAnsi="Arial" w:cs="Arial"/>
+          <w:sz w:val="20"/>
+        </w:rPr>
+        <w:t xml:space="preserve"> Use linear least squares regression to calculate the static sensitivity and zero offset of the resulting calibration curve. The required equations are given in the background document</w:t>
+      </w:r>
+      <w:r>
+        <w:rPr>
+          <w:rFonts w:ascii="Arial" w:hAnsi="Arial" w:cs="Arial"/>
+          <w:sz w:val="20"/>
+        </w:rPr>
+        <w:t>.</w:t>
+      </w:r>
+      <w:bookmarkStart w:id="1" w:name="_GoBack"/>
+      <w:bookmarkEnd w:id="1"/>
     </w:p>
     <w:p>
       <w:pPr>
@@ -1399,8 +1587,6 @@
           <w:sz w:val="20"/>
         </w:rPr>
       </w:pPr>
-      <w:bookmarkStart w:id="1" w:name="_GoBack"/>
-      <w:bookmarkEnd w:id="1"/>
     </w:p>
     <w:sectPr>
       <w:headerReference w:type="default" r:id="rId10"/>
@@ -7989,6 +8175,23 @@
 </file>
 
 <file path=customXml/item1.xml><?xml version="1.0" encoding="utf-8"?>
+<p:properties xmlns:p="http://schemas.microsoft.com/office/2006/metadata/properties" xmlns:xsi="http://www.w3.org/2001/XMLSchema-instance" xmlns:pc="http://schemas.microsoft.com/office/infopath/2007/PartnerControls">
+  <documentManagement>
+    <_activity xmlns="16db3c19-a92e-47c3-bbe5-baeba42ae8f2" xsi:nil="true"/>
+  </documentManagement>
+</p:properties>
+</file>
+
+<file path=customXml/item2.xml><?xml version="1.0" encoding="utf-8"?>
+<?mso-contentType ?>
+<FormTemplates xmlns="http://schemas.microsoft.com/sharepoint/v3/contenttype/forms">
+  <Display>DocumentLibraryForm</Display>
+  <Edit>DocumentLibraryForm</Edit>
+  <New>DocumentLibraryForm</New>
+</FormTemplates>
+</file>
+
+<file path=customXml/item3.xml><?xml version="1.0" encoding="utf-8"?>
 <ct:contentTypeSchema xmlns:ct="http://schemas.microsoft.com/office/2006/metadata/contentType" xmlns:ma="http://schemas.microsoft.com/office/2006/metadata/properties/metaAttributes" ct:_="" ma:_="" ma:contentTypeName="Document" ma:contentTypeID="0x010100929DD87DA1C91C4998FF9DBE7DB642D8" ma:contentTypeVersion="15" ma:contentTypeDescription="Create a new document." ma:contentTypeScope="" ma:versionID="308ec527f53589cbff01b24b2207e339">
   <xsd:schema xmlns:xsd="http://www.w3.org/2001/XMLSchema" xmlns:xs="http://www.w3.org/2001/XMLSchema" xmlns:p="http://schemas.microsoft.com/office/2006/metadata/properties" xmlns:ns3="16db3c19-a92e-47c3-bbe5-baeba42ae8f2" xmlns:ns4="7ffeaf2b-a6ca-4d3a-ad24-2c0383bbf083" targetNamespace="http://schemas.microsoft.com/office/2006/metadata/properties" ma:root="true" ma:fieldsID="4040f3bf28f02031586f737142bcfa38" ns3:_="" ns4:_="">
     <xsd:import namespace="16db3c19-a92e-47c3-bbe5-baeba42ae8f2"/>
@@ -8223,24 +8426,25 @@
 </ct:contentTypeSchema>
 </file>
 
-<file path=customXml/item2.xml><?xml version="1.0" encoding="utf-8"?>
-<?mso-contentType ?>
-<FormTemplates xmlns="http://schemas.microsoft.com/sharepoint/v3/contenttype/forms">
-  <Display>DocumentLibraryForm</Display>
-  <Edit>DocumentLibraryForm</Edit>
-  <New>DocumentLibraryForm</New>
-</FormTemplates>
+<file path=customXml/itemProps1.xml><?xml version="1.0" encoding="utf-8"?>
+<ds:datastoreItem xmlns:ds="http://schemas.openxmlformats.org/officeDocument/2006/customXml" ds:itemID="{638BB86D-AEF8-481E-87C4-B0F8F4626E4C}">
+  <ds:schemaRefs>
+    <ds:schemaRef ds:uri="http://schemas.microsoft.com/office/2006/metadata/properties"/>
+    <ds:schemaRef ds:uri="http://schemas.microsoft.com/office/infopath/2007/PartnerControls"/>
+    <ds:schemaRef ds:uri="16db3c19-a92e-47c3-bbe5-baeba42ae8f2"/>
+  </ds:schemaRefs>
+</ds:datastoreItem>
 </file>
 
-<file path=customXml/item3.xml><?xml version="1.0" encoding="utf-8"?>
-<p:properties xmlns:p="http://schemas.microsoft.com/office/2006/metadata/properties" xmlns:xsi="http://www.w3.org/2001/XMLSchema-instance" xmlns:pc="http://schemas.microsoft.com/office/infopath/2007/PartnerControls">
-  <documentManagement>
-    <_activity xmlns="16db3c19-a92e-47c3-bbe5-baeba42ae8f2" xsi:nil="true"/>
-  </documentManagement>
-</p:properties>
+<file path=customXml/itemProps2.xml><?xml version="1.0" encoding="utf-8"?>
+<ds:datastoreItem xmlns:ds="http://schemas.openxmlformats.org/officeDocument/2006/customXml" ds:itemID="{B6F27539-F83B-4F31-B219-B7245EBDF36B}">
+  <ds:schemaRefs>
+    <ds:schemaRef ds:uri="http://schemas.microsoft.com/sharepoint/v3/contenttype/forms"/>
+  </ds:schemaRefs>
+</ds:datastoreItem>
 </file>
 
-<file path=customXml/itemProps1.xml><?xml version="1.0" encoding="utf-8"?>
+<file path=customXml/itemProps3.xml><?xml version="1.0" encoding="utf-8"?>
 <ds:datastoreItem xmlns:ds="http://schemas.openxmlformats.org/officeDocument/2006/customXml" ds:itemID="{3798DB49-3E37-4D2B-A120-C8A2861CADCE}">
   <ds:schemaRefs>
     <ds:schemaRef ds:uri="http://schemas.microsoft.com/office/2006/metadata/contentType"/>
@@ -8257,22 +8461,4 @@
     <ds:schemaRef ds:uri="http://schemas.microsoft.com/internal/obd"/>
   </ds:schemaRefs>
 </ds:datastoreItem>
-</file>
-
-<file path=customXml/itemProps2.xml><?xml version="1.0" encoding="utf-8"?>
-<ds:datastoreItem xmlns:ds="http://schemas.openxmlformats.org/officeDocument/2006/customXml" ds:itemID="{B6F27539-F83B-4F31-B219-B7245EBDF36B}">
-  <ds:schemaRefs>
-    <ds:schemaRef ds:uri="http://schemas.microsoft.com/sharepoint/v3/contenttype/forms"/>
-  </ds:schemaRefs>
-</ds:datastoreItem>
-</file>
-
-<file path=customXml/itemProps3.xml><?xml version="1.0" encoding="utf-8"?>
-<ds:datastoreItem xmlns:ds="http://schemas.openxmlformats.org/officeDocument/2006/customXml" ds:itemID="{638BB86D-AEF8-481E-87C4-B0F8F4626E4C}">
-  <ds:schemaRefs>
-    <ds:schemaRef ds:uri="http://schemas.microsoft.com/office/2006/metadata/properties"/>
-    <ds:schemaRef ds:uri="http://schemas.microsoft.com/office/infopath/2007/PartnerControls"/>
-    <ds:schemaRef ds:uri="16db3c19-a92e-47c3-bbe5-baeba42ae8f2"/>
-  </ds:schemaRefs>
-</ds:datastoreItem>
 </file>
</xml_diff>

<commit_message>
exported challenge 3 sensor calibration
</commit_message>
<xml_diff>
--- a/challenges/challenge3_sensor_calibration/Challenge 3 Sensor Calibration.docx
+++ b/challenges/challenge3_sensor_calibration/Challenge 3 Sensor Calibration.docx
@@ -1111,17 +1111,15 @@
           <w:rFonts w:ascii="Arial" w:eastAsia="Arial" w:hAnsi="Arial" w:cs="Arial"/>
           <w:sz w:val="20"/>
         </w:rPr>
-        <w:t xml:space="preserve"> to collect up-</w:t>
-      </w:r>
-      <w:proofErr w:type="spellStart"/>
+        <w:t xml:space="preserve"> to collect up-cycl</w:t>
+      </w:r>
       <w:r>
         <w:rPr>
           <w:rFonts w:ascii="Arial" w:eastAsia="Arial" w:hAnsi="Arial" w:cs="Arial"/>
           <w:sz w:val="20"/>
         </w:rPr>
-        <w:t>cycl</w:t>
-      </w:r>
-      <w:proofErr w:type="spellEnd"/>
+        <w:t>e and down-cycle data sets.</w:t>
+      </w:r>
     </w:p>
     <w:p>
       <w:pPr>
@@ -1289,13 +1287,6 @@
           <w:rFonts w:ascii="Arial" w:hAnsi="Arial" w:cs="Arial"/>
           <w:sz w:val="20"/>
         </w:rPr>
-        <w:t xml:space="preserve"> Indicate which points come from increasing</w:t>
-      </w:r>
-      <w:r>
-        <w:rPr>
-          <w:rFonts w:ascii="Arial" w:hAnsi="Arial" w:cs="Arial"/>
-          <w:sz w:val="20"/>
-        </w:rPr>
         <w:t xml:space="preserve"> </w:t>
       </w:r>
       <w:r>
@@ -1303,6 +1294,48 @@
           <w:rFonts w:ascii="Arial" w:hAnsi="Arial" w:cs="Arial"/>
           <w:sz w:val="20"/>
         </w:rPr>
+        <w:t>Show both sets of calibration data on the same figure</w:t>
+      </w:r>
+      <w:r>
+        <w:rPr>
+          <w:rFonts w:ascii="Arial" w:hAnsi="Arial" w:cs="Arial"/>
+          <w:sz w:val="20"/>
+        </w:rPr>
+        <w:t>, and</w:t>
+      </w:r>
+      <w:r>
+        <w:rPr>
+          <w:rFonts w:ascii="Arial" w:hAnsi="Arial" w:cs="Arial"/>
+          <w:sz w:val="20"/>
+        </w:rPr>
+        <w:t xml:space="preserve"> </w:t>
+      </w:r>
+      <w:r>
+        <w:rPr>
+          <w:rFonts w:ascii="Arial" w:hAnsi="Arial" w:cs="Arial"/>
+          <w:sz w:val="20"/>
+        </w:rPr>
+        <w:t>i</w:t>
+      </w:r>
+      <w:r>
+        <w:rPr>
+          <w:rFonts w:ascii="Arial" w:hAnsi="Arial" w:cs="Arial"/>
+          <w:sz w:val="20"/>
+        </w:rPr>
+        <w:t>ndicate which points come from increasing</w:t>
+      </w:r>
+      <w:r>
+        <w:rPr>
+          <w:rFonts w:ascii="Arial" w:hAnsi="Arial" w:cs="Arial"/>
+          <w:sz w:val="20"/>
+        </w:rPr>
+        <w:t xml:space="preserve"> </w:t>
+      </w:r>
+      <w:r>
+        <w:rPr>
+          <w:rFonts w:ascii="Arial" w:hAnsi="Arial" w:cs="Arial"/>
+          <w:sz w:val="20"/>
+        </w:rPr>
         <w:t>input</w:t>
       </w:r>
       <w:r>
@@ -1366,50 +1399,50 @@
           <w:rFonts w:ascii="Arial" w:hAnsi="Arial" w:cs="Arial"/>
           <w:sz w:val="20"/>
         </w:rPr>
-        <w:t xml:space="preserve"> Show both sets of calibration data on the same figure.</w:t>
-      </w:r>
-      <w:r>
-        <w:rPr>
-          <w:rFonts w:ascii="Arial" w:hAnsi="Arial" w:cs="Arial"/>
-          <w:sz w:val="20"/>
-        </w:rPr>
-        <w:t xml:space="preserve"> Use linear least squares regression to calculate the static sensitivity and zero offset of the resulting calibration curve. The required equations are given in the background document</w:t>
-      </w:r>
-      <w:r>
-        <w:rPr>
-          <w:rFonts w:ascii="Arial" w:hAnsi="Arial" w:cs="Arial"/>
-          <w:sz w:val="20"/>
-        </w:rPr>
-        <w:t>.</w:t>
-      </w:r>
+        <w:t xml:space="preserve"> </w:t>
+      </w:r>
+      <w:r>
+        <w:rPr>
+          <w:rFonts w:ascii="Arial" w:hAnsi="Arial" w:cs="Arial"/>
+          <w:sz w:val="20"/>
+        </w:rPr>
+        <w:t>Use linear least squares regression to calculate the static sensitivity and zero offset of the resulting calibration curve. The required equations are given in the background document</w:t>
+      </w:r>
+      <w:r>
+        <w:rPr>
+          <w:rFonts w:ascii="Arial" w:hAnsi="Arial" w:cs="Arial"/>
+          <w:sz w:val="20"/>
+        </w:rPr>
+        <w:t xml:space="preserve"> </w:t>
+      </w:r>
+    </w:p>
+    <w:p>
+      <w:pPr>
+        <w:pStyle w:val="BodyText"/>
+        <w:tabs>
+          <w:tab w:val="clear" w:pos="5040"/>
+          <w:tab w:val="clear" w:pos="10620"/>
+        </w:tabs>
+        <w:rPr>
+          <w:rFonts w:ascii="Arial" w:hAnsi="Arial" w:cs="Arial"/>
+          <w:sz w:val="20"/>
+        </w:rPr>
+      </w:pPr>
+    </w:p>
+    <w:p>
+      <w:pPr>
+        <w:pStyle w:val="BodyText"/>
+        <w:tabs>
+          <w:tab w:val="clear" w:pos="5040"/>
+          <w:tab w:val="clear" w:pos="10620"/>
+        </w:tabs>
+        <w:rPr>
+          <w:rFonts w:ascii="Arial" w:hAnsi="Arial" w:cs="Arial"/>
+          <w:sz w:val="20"/>
+        </w:rPr>
+      </w:pPr>
       <w:bookmarkStart w:id="1" w:name="_GoBack"/>
       <w:bookmarkEnd w:id="1"/>
-    </w:p>
-    <w:p>
-      <w:pPr>
-        <w:pStyle w:val="BodyText"/>
-        <w:tabs>
-          <w:tab w:val="clear" w:pos="5040"/>
-          <w:tab w:val="clear" w:pos="10620"/>
-        </w:tabs>
-        <w:rPr>
-          <w:rFonts w:ascii="Arial" w:hAnsi="Arial" w:cs="Arial"/>
-          <w:sz w:val="20"/>
-        </w:rPr>
-      </w:pPr>
-    </w:p>
-    <w:p>
-      <w:pPr>
-        <w:pStyle w:val="BodyText"/>
-        <w:tabs>
-          <w:tab w:val="clear" w:pos="5040"/>
-          <w:tab w:val="clear" w:pos="10620"/>
-        </w:tabs>
-        <w:rPr>
-          <w:rFonts w:ascii="Arial" w:hAnsi="Arial" w:cs="Arial"/>
-          <w:sz w:val="20"/>
-        </w:rPr>
-      </w:pPr>
     </w:p>
     <w:p>
       <w:pPr>

</xml_diff>